<commit_message>
Update BET Feed Integration Doc.docx
Adding Lucky numbers
</commit_message>
<xml_diff>
--- a/BET Feed Integration Doc.docx
+++ b/BET Feed Integration Doc.docx
@@ -1301,9 +1301,315 @@
       </w:r>
     </w:p>
     <w:p/>
+    <w:p/>
+    <w:p/>
+    <w:p/>
+    <w:p/>
+    <w:p/>
+    <w:p/>
+    <w:p/>
+    <w:p/>
+    <w:p/>
+    <w:p/>
+    <w:p/>
+    <w:p/>
+    <w:p/>
+    <w:p/>
+    <w:p>
+      <w:pPr>
+        <w:pStyle w:val="Heading1"/>
+        <w:rPr>
+          <w:lang w:eastAsia="en-ZA"/>
+        </w:rPr>
+      </w:pPr>
+      <w:r>
+        <w:rPr>
+          <w:lang w:eastAsia="en-ZA"/>
+        </w:rPr>
+        <w:lastRenderedPageBreak/>
+        <w:t xml:space="preserve">Lucky numbers </w:t>
+      </w:r>
+      <w:r>
+        <w:rPr>
+          <w:lang w:eastAsia="en-ZA"/>
+        </w:rPr>
+        <w:t>DATA Structure</w:t>
+      </w:r>
+    </w:p>
+    <w:p>
+      <w:pPr>
+        <w:rPr>
+          <w:rStyle w:val="SubtleEmphasis"/>
+        </w:rPr>
+      </w:pPr>
+      <w:r>
+        <w:rPr>
+          <w:rStyle w:val="SubtleEmphasis"/>
+        </w:rPr>
+        <w:t>The BET FEED SERVICE receives a stand</w:t>
+      </w:r>
+      <w:r>
+        <w:rPr>
+          <w:rStyle w:val="SubtleEmphasis"/>
+        </w:rPr>
+        <w:t>ard</w:t>
+      </w:r>
+      <w:r>
+        <w:rPr>
+          <w:rStyle w:val="SubtleEmphasis"/>
+        </w:rPr>
+        <w:t xml:space="preserve"> Json Object string from RabbitMQ ready to be deserialized and saved to database.</w:t>
+      </w:r>
+    </w:p>
+    <w:p>
+      <w:pPr>
+        <w:rPr>
+          <w:rStyle w:val="SubtleEmphasis"/>
+        </w:rPr>
+      </w:pPr>
+    </w:p>
+    <w:p>
+      <w:pPr>
+        <w:rPr>
+          <w:lang w:val="en-US"/>
+        </w:rPr>
+      </w:pPr>
+      <w:r>
+        <w:rPr>
+          <w:noProof/>
+        </w:rPr>
+        <w:drawing>
+          <wp:inline distT="0" distB="0" distL="0" distR="0" wp14:anchorId="76F3BBB5" wp14:editId="7F74FCBF">
+            <wp:extent cx="5731510" cy="6384290"/>
+            <wp:effectExtent l="0" t="0" r="2540" b="0"/>
+            <wp:docPr id="2" name="Picture 2"/>
+            <wp:cNvGraphicFramePr>
+              <a:graphicFrameLocks xmlns:a="http://schemas.openxmlformats.org/drawingml/2006/main" noChangeAspect="1"/>
+            </wp:cNvGraphicFramePr>
+            <a:graphic xmlns:a="http://schemas.openxmlformats.org/drawingml/2006/main">
+              <a:graphicData uri="http://schemas.openxmlformats.org/drawingml/2006/picture">
+                <pic:pic xmlns:pic="http://schemas.openxmlformats.org/drawingml/2006/picture">
+                  <pic:nvPicPr>
+                    <pic:cNvPr id="1" name=""/>
+                    <pic:cNvPicPr/>
+                  </pic:nvPicPr>
+                  <pic:blipFill>
+                    <a:blip r:embed="rId14"/>
+                    <a:stretch>
+                      <a:fillRect/>
+                    </a:stretch>
+                  </pic:blipFill>
+                  <pic:spPr>
+                    <a:xfrm>
+                      <a:off x="0" y="0"/>
+                      <a:ext cx="5731510" cy="6384290"/>
+                    </a:xfrm>
+                    <a:prstGeom prst="rect">
+                      <a:avLst/>
+                    </a:prstGeom>
+                  </pic:spPr>
+                </pic:pic>
+              </a:graphicData>
+            </a:graphic>
+          </wp:inline>
+        </w:drawing>
+      </w:r>
+    </w:p>
+    <w:p>
+      <w:pPr>
+        <w:rPr>
+          <w:lang w:val="en-US"/>
+        </w:rPr>
+      </w:pPr>
+    </w:p>
+    <w:p>
+      <w:pPr>
+        <w:rPr>
+          <w:lang w:val="en-US"/>
+        </w:rPr>
+      </w:pPr>
+    </w:p>
+    <w:p>
+      <w:pPr>
+        <w:rPr>
+          <w:lang w:val="en-US"/>
+        </w:rPr>
+      </w:pPr>
+      <w:proofErr w:type="spellStart"/>
+      <w:r>
+        <w:rPr>
+          <w:lang w:val="en-US"/>
+        </w:rPr>
+        <w:lastRenderedPageBreak/>
+        <w:t>Web.Config</w:t>
+      </w:r>
+      <w:proofErr w:type="spellEnd"/>
+    </w:p>
+    <w:p>
+      <w:pPr>
+        <w:rPr>
+          <w:lang w:val="en-US"/>
+        </w:rPr>
+      </w:pPr>
+      <w:r>
+        <w:rPr>
+          <w:noProof/>
+        </w:rPr>
+        <w:drawing>
+          <wp:inline distT="0" distB="0" distL="0" distR="0" wp14:anchorId="12BA9995" wp14:editId="1BA29CD5">
+            <wp:extent cx="5731510" cy="824865"/>
+            <wp:effectExtent l="0" t="0" r="2540" b="0"/>
+            <wp:docPr id="5" name="Picture 5"/>
+            <wp:cNvGraphicFramePr>
+              <a:graphicFrameLocks xmlns:a="http://schemas.openxmlformats.org/drawingml/2006/main" noChangeAspect="1"/>
+            </wp:cNvGraphicFramePr>
+            <a:graphic xmlns:a="http://schemas.openxmlformats.org/drawingml/2006/main">
+              <a:graphicData uri="http://schemas.openxmlformats.org/drawingml/2006/picture">
+                <pic:pic xmlns:pic="http://schemas.openxmlformats.org/drawingml/2006/picture">
+                  <pic:nvPicPr>
+                    <pic:cNvPr id="1" name=""/>
+                    <pic:cNvPicPr/>
+                  </pic:nvPicPr>
+                  <pic:blipFill>
+                    <a:blip r:embed="rId15"/>
+                    <a:stretch>
+                      <a:fillRect/>
+                    </a:stretch>
+                  </pic:blipFill>
+                  <pic:spPr>
+                    <a:xfrm>
+                      <a:off x="0" y="0"/>
+                      <a:ext cx="5731510" cy="824865"/>
+                    </a:xfrm>
+                    <a:prstGeom prst="rect">
+                      <a:avLst/>
+                    </a:prstGeom>
+                  </pic:spPr>
+                </pic:pic>
+              </a:graphicData>
+            </a:graphic>
+          </wp:inline>
+        </w:drawing>
+      </w:r>
+    </w:p>
+    <w:p>
+      <w:pPr>
+        <w:rPr>
+          <w:lang w:val="en-US"/>
+        </w:rPr>
+      </w:pPr>
+      <w:proofErr w:type="spellStart"/>
+      <w:r>
+        <w:rPr>
+          <w:lang w:val="en-US"/>
+        </w:rPr>
+        <w:t>FeedUpdateRepository</w:t>
+      </w:r>
+      <w:r>
+        <w:rPr>
+          <w:lang w:val="en-US"/>
+        </w:rPr>
+        <w:t>.cs</w:t>
+      </w:r>
+      <w:proofErr w:type="spellEnd"/>
+    </w:p>
+    <w:p>
+      <w:pPr>
+        <w:rPr>
+          <w:lang w:val="en-US"/>
+        </w:rPr>
+      </w:pPr>
+      <w:r>
+        <w:rPr>
+          <w:lang w:val="en-US"/>
+        </w:rPr>
+        <w:t xml:space="preserve">This class accepts the Json and </w:t>
+      </w:r>
+      <w:proofErr w:type="spellStart"/>
+      <w:r>
+        <w:rPr>
+          <w:lang w:val="en-US"/>
+        </w:rPr>
+        <w:t>sportID</w:t>
+      </w:r>
+      <w:proofErr w:type="spellEnd"/>
+      <w:r>
+        <w:rPr>
+          <w:lang w:val="en-US"/>
+        </w:rPr>
+        <w:t xml:space="preserve"> = </w:t>
+      </w:r>
+      <w:r>
+        <w:rPr>
+          <w:lang w:val="en-US"/>
+        </w:rPr>
+        <w:t>17</w:t>
+      </w:r>
+      <w:r>
+        <w:rPr>
+          <w:lang w:val="en-US"/>
+        </w:rPr>
+        <w:t xml:space="preserve"> which is soccer. Once here the data is then ready to be processed. </w:t>
+      </w:r>
+    </w:p>
+    <w:p>
+      <w:pPr>
+        <w:rPr>
+          <w:lang w:val="en-US"/>
+        </w:rPr>
+      </w:pPr>
+      <w:r>
+        <w:rPr>
+          <w:noProof/>
+        </w:rPr>
+        <w:drawing>
+          <wp:inline distT="0" distB="0" distL="0" distR="0" wp14:anchorId="48675798" wp14:editId="3F982F3F">
+            <wp:extent cx="5731510" cy="281940"/>
+            <wp:effectExtent l="0" t="0" r="2540" b="3810"/>
+            <wp:docPr id="6" name="Picture 6"/>
+            <wp:cNvGraphicFramePr>
+              <a:graphicFrameLocks xmlns:a="http://schemas.openxmlformats.org/drawingml/2006/main" noChangeAspect="1"/>
+            </wp:cNvGraphicFramePr>
+            <a:graphic xmlns:a="http://schemas.openxmlformats.org/drawingml/2006/main">
+              <a:graphicData uri="http://schemas.openxmlformats.org/drawingml/2006/picture">
+                <pic:pic xmlns:pic="http://schemas.openxmlformats.org/drawingml/2006/picture">
+                  <pic:nvPicPr>
+                    <pic:cNvPr id="1" name=""/>
+                    <pic:cNvPicPr/>
+                  </pic:nvPicPr>
+                  <pic:blipFill>
+                    <a:blip r:embed="rId11"/>
+                    <a:stretch>
+                      <a:fillRect/>
+                    </a:stretch>
+                  </pic:blipFill>
+                  <pic:spPr>
+                    <a:xfrm>
+                      <a:off x="0" y="0"/>
+                      <a:ext cx="5731510" cy="281940"/>
+                    </a:xfrm>
+                    <a:prstGeom prst="rect">
+                      <a:avLst/>
+                    </a:prstGeom>
+                  </pic:spPr>
+                </pic:pic>
+              </a:graphicData>
+            </a:graphic>
+          </wp:inline>
+        </w:drawing>
+      </w:r>
+    </w:p>
+    <w:p>
+      <w:pPr>
+        <w:rPr>
+          <w:lang w:val="en-US"/>
+        </w:rPr>
+      </w:pPr>
+    </w:p>
+    <w:p/>
     <w:sectPr>
-      <w:headerReference w:type="default" r:id="rId14"/>
-      <w:footerReference w:type="default" r:id="rId15"/>
+      <w:headerReference w:type="default" r:id="rId16"/>
+      <w:footerReference w:type="default" r:id="rId17"/>
       <w:pgSz w:w="12240" w:h="15840"/>
       <w:pgMar w:top="1440" w:right="1440" w:bottom="1440" w:left="1440" w:header="720" w:footer="720" w:gutter="0"/>
       <w:cols w:space="720"/>

</xml_diff>